<commit_message>
zweite Persona geschrieben für Usability Test
</commit_message>
<xml_diff>
--- a/Doku/Helmut Peterson.docx
+++ b/Doku/Helmut Peterson.docx
@@ -311,6 +311,18 @@
           <w:rFonts w:ascii="Candara" w:hAnsi="Candara"/>
         </w:rPr>
         <w:t>.</w:t>
+      </w:r>
+      <w:r>
+        <w:rPr>
+          <w:rFonts w:ascii="Candara" w:hAnsi="Candara"/>
+        </w:rPr>
+        <w:t xml:space="preserve"> Seine Therapeutin schlug ihm vor die Applikation „E-Mood-Tracker“ zu verwenden, damit er seine tägliche Stimmung leichter aufzeichnen kann, ohne stän</w:t>
+      </w:r>
+      <w:r>
+        <w:rPr>
+          <w:rFonts w:ascii="Candara" w:hAnsi="Candara"/>
+        </w:rPr>
+        <w:t>dig zur Klinik fahren zu müssen und sie ihm von der Klinik aus seine Medikamente regeln kann.</w:t>
       </w:r>
     </w:p>
     <w:p>

</xml_diff>